<commit_message>
Paso a tablas; faltan 2 relaciones, diagrama de clases a espera de repaso final
</commit_message>
<xml_diff>
--- a/Bases de datos/Diseño lógico/Diseño Lógico.docx
+++ b/Bases de datos/Diseño lógico/Diseño Lógico.docx
@@ -43,6 +43,7 @@
             <w:pPr>
               <w:pStyle w:val="Ttulo2"/>
               <w:spacing w:line="240" w:lineRule="auto"/>
+              <w:outlineLvl w:val="1"/>
               <w:rPr>
                 <w:noProof/>
                 <w:sz w:val="28"/>
@@ -106,79 +107,7 @@
                 <w:sz w:val="26"/>
                 <w:szCs w:val="26"/>
               </w:rPr>
-              <w:t xml:space="preserve">{Nombre </w:t>
-            </w:r>
-            <w:r>
-              <w:rPr>
-                <w:rFonts w:ascii="Microsoft Sans Serif" w:hAnsi="Microsoft Sans Serif" w:cs="Microsoft Sans Serif"/>
-                <w:noProof/>
-                <w:sz w:val="26"/>
-                <w:szCs w:val="26"/>
-              </w:rPr>
-              <w:t>Varchar(50)</w:t>
-            </w:r>
-            <w:r>
-              <w:rPr>
-                <w:rFonts w:ascii="Microsoft Sans Serif" w:hAnsi="Microsoft Sans Serif" w:cs="Microsoft Sans Serif"/>
-                <w:noProof/>
-                <w:sz w:val="26"/>
-                <w:szCs w:val="26"/>
-              </w:rPr>
-              <w:t xml:space="preserve">, Apellidos </w:t>
-            </w:r>
-            <w:r>
-              <w:rPr>
-                <w:rFonts w:ascii="Microsoft Sans Serif" w:hAnsi="Microsoft Sans Serif" w:cs="Microsoft Sans Serif"/>
-                <w:noProof/>
-                <w:sz w:val="26"/>
-                <w:szCs w:val="26"/>
-              </w:rPr>
-              <w:t>Varchar(50)</w:t>
-            </w:r>
-            <w:r>
-              <w:rPr>
-                <w:rFonts w:ascii="Microsoft Sans Serif" w:hAnsi="Microsoft Sans Serif" w:cs="Microsoft Sans Serif"/>
-                <w:noProof/>
-                <w:sz w:val="26"/>
-                <w:szCs w:val="26"/>
-              </w:rPr>
-              <w:t xml:space="preserve">, DNI </w:t>
-            </w:r>
-            <w:r>
-              <w:rPr>
-                <w:rFonts w:ascii="Microsoft Sans Serif" w:hAnsi="Microsoft Sans Serif" w:cs="Microsoft Sans Serif"/>
-                <w:noProof/>
-                <w:sz w:val="26"/>
-                <w:szCs w:val="26"/>
-              </w:rPr>
-              <w:t>Char(9)</w:t>
-            </w:r>
-            <w:r>
-              <w:rPr>
-                <w:rFonts w:ascii="Microsoft Sans Serif" w:hAnsi="Microsoft Sans Serif" w:cs="Microsoft Sans Serif"/>
-                <w:noProof/>
-                <w:sz w:val="26"/>
-                <w:szCs w:val="26"/>
-              </w:rPr>
-              <w:t xml:space="preserve">, Identificador </w:t>
-            </w:r>
-            <w:r>
-              <w:rPr>
-                <w:rFonts w:ascii="Microsoft Sans Serif" w:hAnsi="Microsoft Sans Serif" w:cs="Microsoft Sans Serif"/>
-                <w:noProof/>
-                <w:sz w:val="26"/>
-                <w:szCs w:val="26"/>
-              </w:rPr>
-              <w:t>Char(9)</w:t>
-            </w:r>
-            <w:r>
-              <w:rPr>
-                <w:rFonts w:ascii="Microsoft Sans Serif" w:hAnsi="Microsoft Sans Serif" w:cs="Microsoft Sans Serif"/>
-                <w:noProof/>
-                <w:sz w:val="26"/>
-                <w:szCs w:val="26"/>
-              </w:rPr>
-              <w:t>, Password Varchar(30), Rol Varchar(50)}</w:t>
+              <w:t>{Nombre Varchar(50), Apellidos Varchar(50), DNI Char(9), Identificador Char(9), Password Varchar(30), Rol Varchar(50)}</w:t>
             </w:r>
           </w:p>
           <w:p>
@@ -884,16 +813,7 @@
                 <w:sz w:val="26"/>
                 <w:szCs w:val="26"/>
               </w:rPr>
-              <w:t>JefeDepartamento</w:t>
-            </w:r>
-            <w:r>
-              <w:rPr>
-                <w:rFonts w:ascii="Microsoft Sans Serif" w:hAnsi="Microsoft Sans Serif" w:cs="Microsoft Sans Serif"/>
-                <w:noProof/>
-                <w:sz w:val="26"/>
-                <w:szCs w:val="26"/>
-              </w:rPr>
-              <w:t>(</w:t>
+              <w:t>JefeDepartamento(</w:t>
             </w:r>
             <w:r>
               <w:rPr>
@@ -1522,16 +1442,7 @@
                 <w:szCs w:val="26"/>
               </w:rPr>
               <w:lastRenderedPageBreak/>
-              <w:t>Administradores</w:t>
-            </w:r>
-            <w:r>
-              <w:rPr>
-                <w:rFonts w:ascii="Microsoft Sans Serif" w:hAnsi="Microsoft Sans Serif" w:cs="Microsoft Sans Serif"/>
-                <w:noProof/>
-                <w:sz w:val="26"/>
-                <w:szCs w:val="26"/>
-              </w:rPr>
-              <w:t>(</w:t>
+              <w:t>Administradores(</w:t>
             </w:r>
             <w:r>
               <w:rPr>
@@ -2159,16 +2070,7 @@
                 <w:sz w:val="26"/>
                 <w:szCs w:val="26"/>
               </w:rPr>
-              <w:t>Mantenimiento</w:t>
-            </w:r>
-            <w:r>
-              <w:rPr>
-                <w:rFonts w:ascii="Microsoft Sans Serif" w:hAnsi="Microsoft Sans Serif" w:cs="Microsoft Sans Serif"/>
-                <w:noProof/>
-                <w:sz w:val="26"/>
-                <w:szCs w:val="26"/>
-              </w:rPr>
-              <w:t>(</w:t>
+              <w:t>Mantenimiento(</w:t>
             </w:r>
             <w:r>
               <w:rPr>
@@ -2854,7 +2756,25 @@
                 <w:sz w:val="26"/>
                 <w:szCs w:val="26"/>
               </w:rPr>
-              <w:t>Ubicación{Nombre Varchar(50), Descripcion Varchar(512), Edificio Varchar(80), Planta Integer}</w:t>
+              <w:t>Ubicacio</w:t>
+            </w:r>
+            <w:r>
+              <w:rPr>
+                <w:rFonts w:ascii="Microsoft Sans Serif" w:hAnsi="Microsoft Sans Serif" w:cs="Microsoft Sans Serif"/>
+                <w:noProof/>
+                <w:sz w:val="26"/>
+                <w:szCs w:val="26"/>
+              </w:rPr>
+              <w:t>n</w:t>
+            </w:r>
+            <w:r>
+              <w:rPr>
+                <w:rFonts w:ascii="Microsoft Sans Serif" w:hAnsi="Microsoft Sans Serif" w:cs="Microsoft Sans Serif"/>
+                <w:noProof/>
+                <w:sz w:val="26"/>
+                <w:szCs w:val="26"/>
+              </w:rPr>
+              <w:t>{Nombre Varchar(50), Descripcion Varchar(512), Edificio Varchar(80), Planta Integer}</w:t>
             </w:r>
           </w:p>
           <w:p>
@@ -2922,7 +2842,34 @@
                 <w:sz w:val="26"/>
                 <w:szCs w:val="26"/>
               </w:rPr>
-              <w:t>Incidencia{Descripcion Varchar(512), NivelUrgencia Varchar(50), Categoria Varchar(50), EstadoIncidencia Varchar(50), FechaIncidencia Date, FechaResolucion Date, observacionesResolucion Varchar(512) }</w:t>
+              <w:t>Incidencia{Descripcion Varchar(512), NivelUrgencia Varchar(50), Categoria Varchar(50), EstadoIncidencia Varchar(50), FechaIncidencia Date, FechaResolucion Date, observacionesResolucion Varchar(512)</w:t>
+            </w:r>
+            <w:r>
+              <w:rPr>
+                <w:rFonts w:ascii="Microsoft Sans Serif" w:hAnsi="Microsoft Sans Serif" w:cs="Microsoft Sans Serif"/>
+                <w:noProof/>
+                <w:sz w:val="26"/>
+                <w:szCs w:val="26"/>
+              </w:rPr>
+              <w:t xml:space="preserve"> Nombre_ubic Varchar(50)</w:t>
+            </w:r>
+            <w:r>
+              <w:rPr>
+                <w:rFonts w:ascii="Microsoft Sans Serif" w:hAnsi="Microsoft Sans Serif" w:cs="Microsoft Sans Serif"/>
+                <w:noProof/>
+                <w:sz w:val="26"/>
+                <w:szCs w:val="26"/>
+              </w:rPr>
+              <w:t xml:space="preserve"> DNI_Mant Char(9), DNI_prof Char(9), DNI_JefeDep Char(9), DNI_Adm Char(9)</w:t>
+            </w:r>
+            <w:r>
+              <w:rPr>
+                <w:rFonts w:ascii="Microsoft Sans Serif" w:hAnsi="Microsoft Sans Serif" w:cs="Microsoft Sans Serif"/>
+                <w:noProof/>
+                <w:sz w:val="26"/>
+                <w:szCs w:val="26"/>
+              </w:rPr>
+              <w:t xml:space="preserve"> }</w:t>
             </w:r>
           </w:p>
           <w:p>
@@ -2953,12 +2900,184 @@
                 <w:sz w:val="26"/>
                 <w:szCs w:val="26"/>
               </w:rPr>
-              <w:t>(Descripcion, Categoria)</w:t>
-            </w:r>
-          </w:p>
-          <w:p>
-            <w:pPr>
-              <w:pStyle w:val="Prrafodelista"/>
+              <w:t>(Descripcion, Categoria</w:t>
+            </w:r>
+            <w:r>
+              <w:rPr>
+                <w:rFonts w:ascii="Microsoft Sans Serif" w:hAnsi="Microsoft Sans Serif" w:cs="Microsoft Sans Serif"/>
+                <w:noProof/>
+                <w:sz w:val="26"/>
+                <w:szCs w:val="26"/>
+              </w:rPr>
+              <w:t>, Nombre_ubic</w:t>
+            </w:r>
+            <w:r>
+              <w:rPr>
+                <w:rFonts w:ascii="Microsoft Sans Serif" w:hAnsi="Microsoft Sans Serif" w:cs="Microsoft Sans Serif"/>
+                <w:noProof/>
+                <w:sz w:val="26"/>
+                <w:szCs w:val="26"/>
+              </w:rPr>
+              <w:t>, DNI_</w:t>
+            </w:r>
+            <w:r>
+              <w:rPr>
+                <w:rFonts w:ascii="Microsoft Sans Serif" w:hAnsi="Microsoft Sans Serif" w:cs="Microsoft Sans Serif"/>
+                <w:noProof/>
+                <w:sz w:val="26"/>
+                <w:szCs w:val="26"/>
+              </w:rPr>
+              <w:t>pers Char(9)</w:t>
+            </w:r>
+            <w:r>
+              <w:rPr>
+                <w:rFonts w:ascii="Microsoft Sans Serif" w:hAnsi="Microsoft Sans Serif" w:cs="Microsoft Sans Serif"/>
+                <w:noProof/>
+                <w:sz w:val="26"/>
+                <w:szCs w:val="26"/>
+              </w:rPr>
+              <w:t>)</w:t>
+            </w:r>
+          </w:p>
+          <w:p>
+            <w:pPr>
+              <w:pStyle w:val="Prrafodelista"/>
+              <w:spacing w:line="240" w:lineRule="auto"/>
+              <w:rPr>
+                <w:rFonts w:ascii="Microsoft Sans Serif" w:hAnsi="Microsoft Sans Serif" w:cs="Microsoft Sans Serif"/>
+                <w:noProof/>
+                <w:sz w:val="26"/>
+                <w:szCs w:val="26"/>
+              </w:rPr>
+            </w:pPr>
+            <w:r>
+              <w:rPr>
+                <w:rFonts w:ascii="Microsoft Sans Serif" w:hAnsi="Microsoft Sans Serif" w:cs="Microsoft Sans Serif"/>
+                <w:b/>
+                <w:noProof/>
+                <w:sz w:val="26"/>
+                <w:szCs w:val="26"/>
+              </w:rPr>
+              <w:lastRenderedPageBreak/>
+              <w:t>Clave Ajena</w:t>
+            </w:r>
+            <w:r>
+              <w:rPr>
+                <w:rFonts w:ascii="Microsoft Sans Serif" w:hAnsi="Microsoft Sans Serif" w:cs="Microsoft Sans Serif"/>
+                <w:noProof/>
+                <w:sz w:val="26"/>
+                <w:szCs w:val="26"/>
+              </w:rPr>
+              <w:t xml:space="preserve">(Nombre_ubic </w:t>
+            </w:r>
+            <w:r>
+              <w:rPr>
+                <w:rFonts w:ascii="Microsoft Sans Serif" w:hAnsi="Microsoft Sans Serif" w:cs="Microsoft Sans Serif"/>
+                <w:noProof/>
+                <w:sz w:val="26"/>
+                <w:szCs w:val="26"/>
+              </w:rPr>
+              <w:sym w:font="Wingdings" w:char="F0E0"/>
+            </w:r>
+            <w:r>
+              <w:rPr>
+                <w:rFonts w:ascii="Microsoft Sans Serif" w:hAnsi="Microsoft Sans Serif" w:cs="Microsoft Sans Serif"/>
+                <w:noProof/>
+                <w:sz w:val="26"/>
+                <w:szCs w:val="26"/>
+              </w:rPr>
+              <w:t xml:space="preserve"> Ubicacion)</w:t>
+            </w:r>
+          </w:p>
+          <w:p>
+            <w:pPr>
+              <w:pStyle w:val="Prrafodelista"/>
+              <w:spacing w:line="240" w:lineRule="auto"/>
+              <w:rPr>
+                <w:rFonts w:ascii="Microsoft Sans Serif" w:hAnsi="Microsoft Sans Serif" w:cs="Microsoft Sans Serif"/>
+                <w:noProof/>
+                <w:sz w:val="26"/>
+                <w:szCs w:val="26"/>
+              </w:rPr>
+            </w:pPr>
+            <w:r>
+              <w:rPr>
+                <w:rFonts w:ascii="Microsoft Sans Serif" w:hAnsi="Microsoft Sans Serif" w:cs="Microsoft Sans Serif"/>
+                <w:b/>
+                <w:noProof/>
+                <w:sz w:val="26"/>
+                <w:szCs w:val="26"/>
+              </w:rPr>
+              <w:t>Clave Ajena</w:t>
+            </w:r>
+            <w:r>
+              <w:rPr>
+                <w:rFonts w:ascii="Microsoft Sans Serif" w:hAnsi="Microsoft Sans Serif" w:cs="Microsoft Sans Serif"/>
+                <w:noProof/>
+                <w:sz w:val="26"/>
+                <w:szCs w:val="26"/>
+              </w:rPr>
+              <w:t>(DNI_</w:t>
+            </w:r>
+            <w:r>
+              <w:rPr>
+                <w:rFonts w:ascii="Microsoft Sans Serif" w:hAnsi="Microsoft Sans Serif" w:cs="Microsoft Sans Serif"/>
+                <w:noProof/>
+                <w:sz w:val="26"/>
+                <w:szCs w:val="26"/>
+              </w:rPr>
+              <w:t>pers</w:t>
+            </w:r>
+            <w:r>
+              <w:rPr>
+                <w:rFonts w:ascii="Microsoft Sans Serif" w:hAnsi="Microsoft Sans Serif" w:cs="Microsoft Sans Serif"/>
+                <w:noProof/>
+                <w:sz w:val="26"/>
+                <w:szCs w:val="26"/>
+              </w:rPr>
+              <w:t xml:space="preserve"> </w:t>
+            </w:r>
+            <w:r>
+              <w:rPr>
+                <w:rFonts w:ascii="Microsoft Sans Serif" w:hAnsi="Microsoft Sans Serif" w:cs="Microsoft Sans Serif"/>
+                <w:noProof/>
+                <w:sz w:val="26"/>
+                <w:szCs w:val="26"/>
+              </w:rPr>
+              <w:sym w:font="Wingdings" w:char="F0E0"/>
+            </w:r>
+            <w:r>
+              <w:rPr>
+                <w:rFonts w:ascii="Microsoft Sans Serif" w:hAnsi="Microsoft Sans Serif" w:cs="Microsoft Sans Serif"/>
+                <w:noProof/>
+                <w:sz w:val="26"/>
+                <w:szCs w:val="26"/>
+              </w:rPr>
+              <w:t xml:space="preserve"> </w:t>
+            </w:r>
+            <w:r>
+              <w:rPr>
+                <w:rFonts w:ascii="Microsoft Sans Serif" w:hAnsi="Microsoft Sans Serif" w:cs="Microsoft Sans Serif"/>
+                <w:noProof/>
+                <w:sz w:val="26"/>
+                <w:szCs w:val="26"/>
+              </w:rPr>
+              <w:t>Persona</w:t>
+            </w:r>
+            <w:bookmarkStart w:id="3" w:name="_GoBack"/>
+            <w:bookmarkEnd w:id="3"/>
+            <w:r>
+              <w:rPr>
+                <w:rFonts w:ascii="Microsoft Sans Serif" w:hAnsi="Microsoft Sans Serif" w:cs="Microsoft Sans Serif"/>
+                <w:noProof/>
+                <w:sz w:val="26"/>
+                <w:szCs w:val="26"/>
+              </w:rPr>
+              <w:t>)</w:t>
+            </w:r>
+          </w:p>
+          <w:p>
+            <w:pPr>
               <w:spacing w:line="240" w:lineRule="auto"/>
               <w:rPr>
                 <w:rFonts w:ascii="Microsoft Sans Serif" w:hAnsi="Microsoft Sans Serif" w:cs="Microsoft Sans Serif"/>
@@ -2990,8 +3109,25 @@
                 <w:sz w:val="26"/>
                 <w:szCs w:val="26"/>
               </w:rPr>
-              <w:lastRenderedPageBreak/>
-              <w:t>Pedido{FechaPedido Date}</w:t>
+              <w:t>Pedido{FechaPedido Date</w:t>
+            </w:r>
+            <w:r>
+              <w:rPr>
+                <w:rFonts w:ascii="Microsoft Sans Serif" w:hAnsi="Microsoft Sans Serif" w:cs="Microsoft Sans Serif"/>
+                <w:noProof/>
+                <w:sz w:val="26"/>
+                <w:szCs w:val="26"/>
+              </w:rPr>
+              <w:t>, Codigo_prov Char(9)</w:t>
+            </w:r>
+            <w:r>
+              <w:rPr>
+                <w:rFonts w:ascii="Microsoft Sans Serif" w:hAnsi="Microsoft Sans Serif" w:cs="Microsoft Sans Serif"/>
+                <w:noProof/>
+                <w:sz w:val="26"/>
+                <w:szCs w:val="26"/>
+              </w:rPr>
+              <w:t>}</w:t>
             </w:r>
           </w:p>
           <w:p>
@@ -3042,7 +3178,25 @@
                 <w:sz w:val="26"/>
                 <w:szCs w:val="26"/>
               </w:rPr>
-              <w:t>(FechaPedido)</w:t>
+              <w:t>(FechaPedido</w:t>
+            </w:r>
+            <w:r>
+              <w:rPr>
+                <w:rFonts w:ascii="Microsoft Sans Serif" w:hAnsi="Microsoft Sans Serif" w:cs="Microsoft Sans Serif"/>
+                <w:noProof/>
+                <w:sz w:val="26"/>
+                <w:szCs w:val="26"/>
+              </w:rPr>
+              <w:t>, Codigo_prov</w:t>
+            </w:r>
+            <w:r>
+              <w:rPr>
+                <w:rFonts w:ascii="Microsoft Sans Serif" w:hAnsi="Microsoft Sans Serif" w:cs="Microsoft Sans Serif"/>
+                <w:noProof/>
+                <w:sz w:val="26"/>
+                <w:szCs w:val="26"/>
+              </w:rPr>
+              <w:t>)</w:t>
             </w:r>
           </w:p>
           <w:p>
@@ -3079,7 +3233,70 @@
                 <w:sz w:val="26"/>
                 <w:szCs w:val="26"/>
               </w:rPr>
-              <w:t>LineaPedido{NumeroPedido Integer, Fecha Date, Articulos Varchar(512)}</w:t>
+              <w:t>LineaPedido{NumeroPedido Integer, Fecha Date, Articulos Varchar(512)</w:t>
+            </w:r>
+            <w:r>
+              <w:rPr>
+                <w:rFonts w:ascii="Microsoft Sans Serif" w:hAnsi="Microsoft Sans Serif" w:cs="Microsoft Sans Serif"/>
+                <w:noProof/>
+                <w:sz w:val="26"/>
+                <w:szCs w:val="26"/>
+              </w:rPr>
+              <w:t xml:space="preserve">, </w:t>
+            </w:r>
+            <w:r>
+              <w:rPr>
+                <w:rFonts w:ascii="Microsoft Sans Serif" w:hAnsi="Microsoft Sans Serif" w:cs="Microsoft Sans Serif"/>
+                <w:noProof/>
+                <w:sz w:val="26"/>
+                <w:szCs w:val="26"/>
+              </w:rPr>
+              <w:t>FechaPedido</w:t>
+            </w:r>
+            <w:r>
+              <w:rPr>
+                <w:rFonts w:ascii="Microsoft Sans Serif" w:hAnsi="Microsoft Sans Serif" w:cs="Microsoft Sans Serif"/>
+                <w:noProof/>
+                <w:sz w:val="26"/>
+                <w:szCs w:val="26"/>
+              </w:rPr>
+              <w:t>_ped</w:t>
+            </w:r>
+            <w:r>
+              <w:rPr>
+                <w:rFonts w:ascii="Microsoft Sans Serif" w:hAnsi="Microsoft Sans Serif" w:cs="Microsoft Sans Serif"/>
+                <w:noProof/>
+                <w:sz w:val="26"/>
+                <w:szCs w:val="26"/>
+              </w:rPr>
+              <w:t xml:space="preserve"> Date</w:t>
+            </w:r>
+            <w:r>
+              <w:rPr>
+                <w:rFonts w:ascii="Microsoft Sans Serif" w:hAnsi="Microsoft Sans Serif" w:cs="Microsoft Sans Serif"/>
+                <w:noProof/>
+                <w:sz w:val="26"/>
+                <w:szCs w:val="26"/>
+              </w:rPr>
+              <w:t>, Codigo_mat (Char(9)</w:t>
+            </w:r>
+            <w:r>
+              <w:rPr>
+                <w:rFonts w:ascii="Microsoft Sans Serif" w:hAnsi="Microsoft Sans Serif" w:cs="Microsoft Sans Serif"/>
+                <w:noProof/>
+                <w:sz w:val="26"/>
+                <w:szCs w:val="26"/>
+              </w:rPr>
+              <w:t xml:space="preserve"> </w:t>
+            </w:r>
+            <w:r>
+              <w:rPr>
+                <w:rFonts w:ascii="Microsoft Sans Serif" w:hAnsi="Microsoft Sans Serif" w:cs="Microsoft Sans Serif"/>
+                <w:noProof/>
+                <w:sz w:val="26"/>
+                <w:szCs w:val="26"/>
+              </w:rPr>
+              <w:t>}</w:t>
             </w:r>
           </w:p>
           <w:p>
@@ -3130,7 +3347,231 @@
                 <w:sz w:val="26"/>
                 <w:szCs w:val="26"/>
               </w:rPr>
-              <w:t>(NumeroPedido)</w:t>
+              <w:t>(NumeroPedido</w:t>
+            </w:r>
+            <w:r>
+              <w:rPr>
+                <w:rFonts w:ascii="Microsoft Sans Serif" w:hAnsi="Microsoft Sans Serif" w:cs="Microsoft Sans Serif"/>
+                <w:noProof/>
+                <w:sz w:val="26"/>
+                <w:szCs w:val="26"/>
+              </w:rPr>
+              <w:t>, FechaPedido_ped</w:t>
+            </w:r>
+            <w:r>
+              <w:rPr>
+                <w:rFonts w:ascii="Microsoft Sans Serif" w:hAnsi="Microsoft Sans Serif" w:cs="Microsoft Sans Serif"/>
+                <w:noProof/>
+                <w:sz w:val="26"/>
+                <w:szCs w:val="26"/>
+              </w:rPr>
+              <w:t>, Codigo_mat char(9), Motivo_pet Varchar(128)</w:t>
+            </w:r>
+            <w:r>
+              <w:rPr>
+                <w:rFonts w:ascii="Microsoft Sans Serif" w:hAnsi="Microsoft Sans Serif" w:cs="Microsoft Sans Serif"/>
+                <w:noProof/>
+                <w:sz w:val="26"/>
+                <w:szCs w:val="26"/>
+              </w:rPr>
+              <w:t>)</w:t>
+            </w:r>
+          </w:p>
+          <w:p>
+            <w:pPr>
+              <w:pStyle w:val="Prrafodelista"/>
+              <w:spacing w:line="240" w:lineRule="auto"/>
+              <w:rPr>
+                <w:rFonts w:ascii="Microsoft Sans Serif" w:hAnsi="Microsoft Sans Serif" w:cs="Microsoft Sans Serif"/>
+                <w:noProof/>
+                <w:sz w:val="26"/>
+                <w:szCs w:val="26"/>
+              </w:rPr>
+            </w:pPr>
+            <w:r>
+              <w:rPr>
+                <w:rFonts w:ascii="Microsoft Sans Serif" w:hAnsi="Microsoft Sans Serif" w:cs="Microsoft Sans Serif"/>
+                <w:b/>
+                <w:noProof/>
+                <w:sz w:val="26"/>
+                <w:szCs w:val="26"/>
+              </w:rPr>
+              <w:t>Clave Ajena</w:t>
+            </w:r>
+            <w:r>
+              <w:rPr>
+                <w:rFonts w:ascii="Microsoft Sans Serif" w:hAnsi="Microsoft Sans Serif" w:cs="Microsoft Sans Serif"/>
+                <w:noProof/>
+                <w:sz w:val="26"/>
+                <w:szCs w:val="26"/>
+              </w:rPr>
+              <w:t xml:space="preserve">(FechaPedido_ped </w:t>
+            </w:r>
+            <w:r>
+              <w:rPr>
+                <w:rFonts w:ascii="Microsoft Sans Serif" w:hAnsi="Microsoft Sans Serif" w:cs="Microsoft Sans Serif"/>
+                <w:noProof/>
+                <w:sz w:val="26"/>
+                <w:szCs w:val="26"/>
+              </w:rPr>
+              <w:sym w:font="Wingdings" w:char="F0E0"/>
+            </w:r>
+            <w:r>
+              <w:rPr>
+                <w:rFonts w:ascii="Microsoft Sans Serif" w:hAnsi="Microsoft Sans Serif" w:cs="Microsoft Sans Serif"/>
+                <w:noProof/>
+                <w:sz w:val="26"/>
+                <w:szCs w:val="26"/>
+              </w:rPr>
+              <w:t xml:space="preserve"> Pedido)</w:t>
+            </w:r>
+          </w:p>
+          <w:p>
+            <w:pPr>
+              <w:pStyle w:val="Prrafodelista"/>
+              <w:spacing w:line="240" w:lineRule="auto"/>
+              <w:rPr>
+                <w:rFonts w:ascii="Microsoft Sans Serif" w:hAnsi="Microsoft Sans Serif" w:cs="Microsoft Sans Serif"/>
+                <w:noProof/>
+                <w:sz w:val="26"/>
+                <w:szCs w:val="26"/>
+              </w:rPr>
+            </w:pPr>
+            <w:r>
+              <w:rPr>
+                <w:rFonts w:ascii="Microsoft Sans Serif" w:hAnsi="Microsoft Sans Serif" w:cs="Microsoft Sans Serif"/>
+                <w:b/>
+                <w:noProof/>
+                <w:sz w:val="26"/>
+                <w:szCs w:val="26"/>
+              </w:rPr>
+              <w:t>Clave Ajena</w:t>
+            </w:r>
+            <w:r>
+              <w:rPr>
+                <w:rFonts w:ascii="Microsoft Sans Serif" w:hAnsi="Microsoft Sans Serif" w:cs="Microsoft Sans Serif"/>
+                <w:noProof/>
+                <w:sz w:val="26"/>
+                <w:szCs w:val="26"/>
+              </w:rPr>
+              <w:t xml:space="preserve">(Codigo_prov </w:t>
+            </w:r>
+            <w:r>
+              <w:rPr>
+                <w:rFonts w:ascii="Microsoft Sans Serif" w:hAnsi="Microsoft Sans Serif" w:cs="Microsoft Sans Serif"/>
+                <w:noProof/>
+                <w:sz w:val="26"/>
+                <w:szCs w:val="26"/>
+              </w:rPr>
+              <w:sym w:font="Wingdings" w:char="F0E0"/>
+            </w:r>
+            <w:r>
+              <w:rPr>
+                <w:rFonts w:ascii="Microsoft Sans Serif" w:hAnsi="Microsoft Sans Serif" w:cs="Microsoft Sans Serif"/>
+                <w:noProof/>
+                <w:sz w:val="26"/>
+                <w:szCs w:val="26"/>
+              </w:rPr>
+              <w:t xml:space="preserve"> Pedido)</w:t>
+            </w:r>
+          </w:p>
+          <w:p>
+            <w:pPr>
+              <w:pStyle w:val="Prrafodelista"/>
+              <w:spacing w:line="240" w:lineRule="auto"/>
+              <w:rPr>
+                <w:rFonts w:ascii="Microsoft Sans Serif" w:hAnsi="Microsoft Sans Serif" w:cs="Microsoft Sans Serif"/>
+                <w:noProof/>
+                <w:sz w:val="26"/>
+                <w:szCs w:val="26"/>
+              </w:rPr>
+            </w:pPr>
+            <w:r>
+              <w:rPr>
+                <w:rFonts w:ascii="Microsoft Sans Serif" w:hAnsi="Microsoft Sans Serif" w:cs="Microsoft Sans Serif"/>
+                <w:b/>
+                <w:noProof/>
+                <w:sz w:val="26"/>
+                <w:szCs w:val="26"/>
+              </w:rPr>
+              <w:t>Clave Ajena</w:t>
+            </w:r>
+            <w:r>
+              <w:rPr>
+                <w:rFonts w:ascii="Microsoft Sans Serif" w:hAnsi="Microsoft Sans Serif" w:cs="Microsoft Sans Serif"/>
+                <w:noProof/>
+                <w:sz w:val="26"/>
+                <w:szCs w:val="26"/>
+              </w:rPr>
+              <w:t xml:space="preserve">(Codigo_mat </w:t>
+            </w:r>
+            <w:r>
+              <w:rPr>
+                <w:rFonts w:ascii="Microsoft Sans Serif" w:hAnsi="Microsoft Sans Serif" w:cs="Microsoft Sans Serif"/>
+                <w:noProof/>
+                <w:sz w:val="26"/>
+                <w:szCs w:val="26"/>
+              </w:rPr>
+              <w:sym w:font="Wingdings" w:char="F0E0"/>
+            </w:r>
+            <w:r>
+              <w:rPr>
+                <w:rFonts w:ascii="Microsoft Sans Serif" w:hAnsi="Microsoft Sans Serif" w:cs="Microsoft Sans Serif"/>
+                <w:noProof/>
+                <w:sz w:val="26"/>
+                <w:szCs w:val="26"/>
+              </w:rPr>
+              <w:t>MaterialInformatico)</w:t>
+            </w:r>
+          </w:p>
+          <w:p>
+            <w:pPr>
+              <w:pStyle w:val="Prrafodelista"/>
+              <w:spacing w:line="240" w:lineRule="auto"/>
+              <w:ind w:left="1416" w:hanging="696"/>
+              <w:rPr>
+                <w:rFonts w:ascii="Microsoft Sans Serif" w:hAnsi="Microsoft Sans Serif" w:cs="Microsoft Sans Serif"/>
+                <w:noProof/>
+                <w:sz w:val="26"/>
+                <w:szCs w:val="26"/>
+              </w:rPr>
+            </w:pPr>
+            <w:r>
+              <w:rPr>
+                <w:rFonts w:ascii="Microsoft Sans Serif" w:hAnsi="Microsoft Sans Serif" w:cs="Microsoft Sans Serif"/>
+                <w:b/>
+                <w:noProof/>
+                <w:sz w:val="26"/>
+                <w:szCs w:val="26"/>
+              </w:rPr>
+              <w:t>Clave Ajena</w:t>
+            </w:r>
+            <w:r>
+              <w:rPr>
+                <w:rFonts w:ascii="Microsoft Sans Serif" w:hAnsi="Microsoft Sans Serif" w:cs="Microsoft Sans Serif"/>
+                <w:noProof/>
+                <w:sz w:val="26"/>
+                <w:szCs w:val="26"/>
+              </w:rPr>
+              <w:t xml:space="preserve">(Motivo_pet </w:t>
+            </w:r>
+            <w:r>
+              <w:rPr>
+                <w:rFonts w:ascii="Microsoft Sans Serif" w:hAnsi="Microsoft Sans Serif" w:cs="Microsoft Sans Serif"/>
+                <w:noProof/>
+                <w:sz w:val="26"/>
+                <w:szCs w:val="26"/>
+              </w:rPr>
+              <w:sym w:font="Wingdings" w:char="F0E0"/>
+            </w:r>
+            <w:r>
+              <w:rPr>
+                <w:rFonts w:ascii="Microsoft Sans Serif" w:hAnsi="Microsoft Sans Serif" w:cs="Microsoft Sans Serif"/>
+                <w:noProof/>
+                <w:sz w:val="26"/>
+                <w:szCs w:val="26"/>
+              </w:rPr>
+              <w:t xml:space="preserve"> MaterialInformatico)</w:t>
             </w:r>
           </w:p>
           <w:p>
@@ -3235,7 +3676,61 @@
                 <w:sz w:val="26"/>
                 <w:szCs w:val="26"/>
               </w:rPr>
-              <w:t>MaterialInformatico{Codigo char(9), Nombre Varchar(50), Descripcion Varchar(512), FechaAlta Date, FechaBaja Date, baja boolean, MotivoBaja Varchar(50), Precio decimal}</w:t>
+              <w:t>MaterialInformatico{Codigo char(9), Nombre Varchar(50), Descripcion Varchar(512), FechaAlta Date, FechaBaja Date, baja boolean, MotivoBaja Varchar(50), Precio decimal</w:t>
+            </w:r>
+            <w:r>
+              <w:rPr>
+                <w:rFonts w:ascii="Microsoft Sans Serif" w:hAnsi="Microsoft Sans Serif" w:cs="Microsoft Sans Serif"/>
+                <w:noProof/>
+                <w:sz w:val="26"/>
+                <w:szCs w:val="26"/>
+              </w:rPr>
+              <w:t xml:space="preserve">, </w:t>
+            </w:r>
+            <w:r>
+              <w:rPr>
+                <w:rFonts w:ascii="Microsoft Sans Serif" w:hAnsi="Microsoft Sans Serif" w:cs="Microsoft Sans Serif"/>
+                <w:noProof/>
+                <w:sz w:val="26"/>
+                <w:szCs w:val="26"/>
+              </w:rPr>
+              <w:t>Motivo</w:t>
+            </w:r>
+            <w:r>
+              <w:rPr>
+                <w:rFonts w:ascii="Microsoft Sans Serif" w:hAnsi="Microsoft Sans Serif" w:cs="Microsoft Sans Serif"/>
+                <w:noProof/>
+                <w:sz w:val="26"/>
+                <w:szCs w:val="26"/>
+              </w:rPr>
+              <w:t>_pet</w:t>
+            </w:r>
+            <w:r>
+              <w:rPr>
+                <w:rFonts w:ascii="Microsoft Sans Serif" w:hAnsi="Microsoft Sans Serif" w:cs="Microsoft Sans Serif"/>
+                <w:noProof/>
+                <w:sz w:val="26"/>
+                <w:szCs w:val="26"/>
+              </w:rPr>
+              <w:t xml:space="preserve"> Varchar(128</w:t>
+            </w:r>
+            <w:r>
+              <w:rPr>
+                <w:rFonts w:ascii="Microsoft Sans Serif" w:hAnsi="Microsoft Sans Serif" w:cs="Microsoft Sans Serif"/>
+                <w:noProof/>
+                <w:sz w:val="26"/>
+                <w:szCs w:val="26"/>
+              </w:rPr>
+              <w:t>)</w:t>
+            </w:r>
+            <w:r>
+              <w:rPr>
+                <w:rFonts w:ascii="Microsoft Sans Serif" w:hAnsi="Microsoft Sans Serif" w:cs="Microsoft Sans Serif"/>
+                <w:noProof/>
+                <w:sz w:val="26"/>
+                <w:szCs w:val="26"/>
+              </w:rPr>
+              <w:t>}</w:t>
             </w:r>
           </w:p>
           <w:p>
@@ -3266,7 +3761,74 @@
                 <w:sz w:val="26"/>
                 <w:szCs w:val="26"/>
               </w:rPr>
-              <w:t>(Codigo)</w:t>
+              <w:t>(Codigo</w:t>
+            </w:r>
+            <w:r>
+              <w:rPr>
+                <w:rFonts w:ascii="Microsoft Sans Serif" w:hAnsi="Microsoft Sans Serif" w:cs="Microsoft Sans Serif"/>
+                <w:noProof/>
+                <w:sz w:val="26"/>
+                <w:szCs w:val="26"/>
+              </w:rPr>
+              <w:t>, Motivo_pet</w:t>
+            </w:r>
+            <w:r>
+              <w:rPr>
+                <w:rFonts w:ascii="Microsoft Sans Serif" w:hAnsi="Microsoft Sans Serif" w:cs="Microsoft Sans Serif"/>
+                <w:noProof/>
+                <w:sz w:val="26"/>
+                <w:szCs w:val="26"/>
+              </w:rPr>
+              <w:t>)</w:t>
+            </w:r>
+          </w:p>
+          <w:p>
+            <w:pPr>
+              <w:pStyle w:val="Prrafodelista"/>
+              <w:spacing w:line="240" w:lineRule="auto"/>
+              <w:rPr>
+                <w:rFonts w:ascii="Microsoft Sans Serif" w:hAnsi="Microsoft Sans Serif" w:cs="Microsoft Sans Serif"/>
+                <w:noProof/>
+                <w:sz w:val="26"/>
+                <w:szCs w:val="26"/>
+              </w:rPr>
+            </w:pPr>
+            <w:r>
+              <w:rPr>
+                <w:rFonts w:ascii="Microsoft Sans Serif" w:hAnsi="Microsoft Sans Serif" w:cs="Microsoft Sans Serif"/>
+                <w:b/>
+                <w:noProof/>
+                <w:sz w:val="26"/>
+                <w:szCs w:val="26"/>
+              </w:rPr>
+              <w:t>Clave Ajena</w:t>
+            </w:r>
+            <w:r>
+              <w:rPr>
+                <w:rFonts w:ascii="Microsoft Sans Serif" w:hAnsi="Microsoft Sans Serif" w:cs="Microsoft Sans Serif"/>
+                <w:noProof/>
+                <w:sz w:val="26"/>
+                <w:szCs w:val="26"/>
+              </w:rPr>
+              <w:t xml:space="preserve">(Motivo_pet </w:t>
+            </w:r>
+            <w:r>
+              <w:rPr>
+                <w:rFonts w:ascii="Microsoft Sans Serif" w:hAnsi="Microsoft Sans Serif" w:cs="Microsoft Sans Serif"/>
+                <w:noProof/>
+                <w:sz w:val="26"/>
+                <w:szCs w:val="26"/>
+              </w:rPr>
+              <w:sym w:font="Wingdings" w:char="F0E0"/>
+            </w:r>
+            <w:r>
+              <w:rPr>
+                <w:rFonts w:ascii="Microsoft Sans Serif" w:hAnsi="Microsoft Sans Serif" w:cs="Microsoft Sans Serif"/>
+                <w:noProof/>
+                <w:sz w:val="26"/>
+                <w:szCs w:val="26"/>
+              </w:rPr>
+              <w:t xml:space="preserve"> PeticionCompras)</w:t>
             </w:r>
           </w:p>
           <w:p>
@@ -3371,25 +3933,7 @@
                 <w:sz w:val="26"/>
                 <w:szCs w:val="26"/>
               </w:rPr>
-              <w:t>Material</w:t>
-            </w:r>
-            <w:r>
-              <w:rPr>
-                <w:rFonts w:ascii="Microsoft Sans Serif" w:hAnsi="Microsoft Sans Serif" w:cs="Microsoft Sans Serif"/>
-                <w:noProof/>
-                <w:sz w:val="26"/>
-                <w:szCs w:val="26"/>
-              </w:rPr>
-              <w:t>No</w:t>
-            </w:r>
-            <w:r>
-              <w:rPr>
-                <w:rFonts w:ascii="Microsoft Sans Serif" w:hAnsi="Microsoft Sans Serif" w:cs="Microsoft Sans Serif"/>
-                <w:noProof/>
-                <w:sz w:val="26"/>
-                <w:szCs w:val="26"/>
-              </w:rPr>
-              <w:t>Inventariable{}</w:t>
+              <w:t>MaterialNoInventariable{}</w:t>
             </w:r>
           </w:p>
           <w:p>
@@ -3479,6 +4023,7 @@
                 <w:sz w:val="26"/>
                 <w:szCs w:val="26"/>
               </w:rPr>
+              <w:lastRenderedPageBreak/>
               <w:t>Clave Primaria</w:t>
             </w:r>
             <w:r>
@@ -3605,34 +4150,7 @@
                 <w:sz w:val="26"/>
                 <w:szCs w:val="26"/>
               </w:rPr>
-              <w:t xml:space="preserve">Sobremesa{PlacaBase Varchar(80), Procesador </w:t>
-            </w:r>
-            <w:r>
-              <w:rPr>
-                <w:rFonts w:ascii="Microsoft Sans Serif" w:hAnsi="Microsoft Sans Serif" w:cs="Microsoft Sans Serif"/>
-                <w:noProof/>
-                <w:sz w:val="26"/>
-                <w:szCs w:val="26"/>
-              </w:rPr>
-              <w:t>Varchar(50)</w:t>
-            </w:r>
-            <w:r>
-              <w:rPr>
-                <w:rFonts w:ascii="Microsoft Sans Serif" w:hAnsi="Microsoft Sans Serif" w:cs="Microsoft Sans Serif"/>
-                <w:noProof/>
-                <w:sz w:val="26"/>
-                <w:szCs w:val="26"/>
-              </w:rPr>
-              <w:t xml:space="preserve">, Grafica </w:t>
-            </w:r>
-            <w:r>
-              <w:rPr>
-                <w:rFonts w:ascii="Microsoft Sans Serif" w:hAnsi="Microsoft Sans Serif" w:cs="Microsoft Sans Serif"/>
-                <w:noProof/>
-                <w:sz w:val="26"/>
-                <w:szCs w:val="26"/>
-              </w:rPr>
-              <w:t>Varchar(</w:t>
+              <w:t>Sobremesa{PlacaBase Varchar(80), Procesador Varchar(50), Grafica Varchar(</w:t>
             </w:r>
             <w:r>
               <w:rPr>
@@ -3650,191 +4168,37 @@
                 <w:sz w:val="26"/>
                 <w:szCs w:val="26"/>
               </w:rPr>
-              <w:t>)</w:t>
-            </w:r>
-            <w:r>
-              <w:rPr>
-                <w:rFonts w:ascii="Microsoft Sans Serif" w:hAnsi="Microsoft Sans Serif" w:cs="Microsoft Sans Serif"/>
-                <w:noProof/>
-                <w:sz w:val="26"/>
-                <w:szCs w:val="26"/>
-              </w:rPr>
-              <w:t xml:space="preserve">, </w:t>
-            </w:r>
-            <w:r>
-              <w:rPr>
-                <w:rFonts w:ascii="Microsoft Sans Serif" w:hAnsi="Microsoft Sans Serif" w:cs="Microsoft Sans Serif"/>
-                <w:noProof/>
-                <w:sz w:val="26"/>
-                <w:szCs w:val="26"/>
-              </w:rPr>
-              <w:t>DiscosDuros Varchar(128</w:t>
-            </w:r>
-            <w:r>
-              <w:rPr>
-                <w:rFonts w:ascii="Microsoft Sans Serif" w:hAnsi="Microsoft Sans Serif" w:cs="Microsoft Sans Serif"/>
-                <w:noProof/>
-                <w:sz w:val="26"/>
-                <w:szCs w:val="26"/>
-              </w:rPr>
-              <w:t>)</w:t>
-            </w:r>
-            <w:r>
-              <w:rPr>
-                <w:rFonts w:ascii="Microsoft Sans Serif" w:hAnsi="Microsoft Sans Serif" w:cs="Microsoft Sans Serif"/>
-                <w:noProof/>
-                <w:sz w:val="26"/>
-                <w:szCs w:val="26"/>
-              </w:rPr>
-              <w:t xml:space="preserve">, TarjetaRed </w:t>
-            </w:r>
-            <w:r>
-              <w:rPr>
-                <w:rFonts w:ascii="Microsoft Sans Serif" w:hAnsi="Microsoft Sans Serif" w:cs="Microsoft Sans Serif"/>
-                <w:noProof/>
-                <w:sz w:val="26"/>
-                <w:szCs w:val="26"/>
-              </w:rPr>
-              <w:t>Varchar(50)</w:t>
-            </w:r>
-            <w:r>
-              <w:rPr>
-                <w:rFonts w:ascii="Microsoft Sans Serif" w:hAnsi="Microsoft Sans Serif" w:cs="Microsoft Sans Serif"/>
-                <w:noProof/>
-                <w:sz w:val="26"/>
-                <w:szCs w:val="26"/>
-              </w:rPr>
-              <w:t xml:space="preserve">, TarjetaSonido </w:t>
-            </w:r>
-            <w:r>
-              <w:rPr>
-                <w:rFonts w:ascii="Microsoft Sans Serif" w:hAnsi="Microsoft Sans Serif" w:cs="Microsoft Sans Serif"/>
-                <w:noProof/>
-                <w:sz w:val="26"/>
-                <w:szCs w:val="26"/>
-              </w:rPr>
-              <w:t>Varchar(50)</w:t>
-            </w:r>
-            <w:r>
-              <w:rPr>
-                <w:rFonts w:ascii="Microsoft Sans Serif" w:hAnsi="Microsoft Sans Serif" w:cs="Microsoft Sans Serif"/>
-                <w:noProof/>
-                <w:sz w:val="26"/>
-                <w:szCs w:val="26"/>
-              </w:rPr>
-              <w:t xml:space="preserve">, FuenteAlimentacion </w:t>
-            </w:r>
-            <w:r>
-              <w:rPr>
-                <w:rFonts w:ascii="Microsoft Sans Serif" w:hAnsi="Microsoft Sans Serif" w:cs="Microsoft Sans Serif"/>
-                <w:noProof/>
-                <w:sz w:val="26"/>
-                <w:szCs w:val="26"/>
-              </w:rPr>
-              <w:t>Varchar(50)</w:t>
-            </w:r>
-            <w:r>
-              <w:rPr>
-                <w:rFonts w:ascii="Microsoft Sans Serif" w:hAnsi="Microsoft Sans Serif" w:cs="Microsoft Sans Serif"/>
-                <w:noProof/>
-                <w:sz w:val="26"/>
-                <w:szCs w:val="26"/>
-              </w:rPr>
-              <w:t xml:space="preserve">, Caja </w:t>
-            </w:r>
-            <w:r>
-              <w:rPr>
-                <w:rFonts w:ascii="Microsoft Sans Serif" w:hAnsi="Microsoft Sans Serif" w:cs="Microsoft Sans Serif"/>
-                <w:noProof/>
-                <w:sz w:val="26"/>
-                <w:szCs w:val="26"/>
-              </w:rPr>
-              <w:t>Varchar(50)</w:t>
-            </w:r>
-            <w:r>
-              <w:rPr>
-                <w:rFonts w:ascii="Microsoft Sans Serif" w:hAnsi="Microsoft Sans Serif" w:cs="Microsoft Sans Serif"/>
-                <w:noProof/>
-                <w:sz w:val="26"/>
-                <w:szCs w:val="26"/>
-              </w:rPr>
-              <w:t xml:space="preserve">, Grabadora </w:t>
-            </w:r>
-            <w:r>
-              <w:rPr>
-                <w:rFonts w:ascii="Microsoft Sans Serif" w:hAnsi="Microsoft Sans Serif" w:cs="Microsoft Sans Serif"/>
-                <w:noProof/>
-                <w:sz w:val="26"/>
-                <w:szCs w:val="26"/>
-              </w:rPr>
-              <w:t>Varchar(50)</w:t>
-            </w:r>
-            <w:r>
-              <w:rPr>
-                <w:rFonts w:ascii="Microsoft Sans Serif" w:hAnsi="Microsoft Sans Serif" w:cs="Microsoft Sans Serif"/>
-                <w:noProof/>
-                <w:sz w:val="26"/>
-                <w:szCs w:val="26"/>
-              </w:rPr>
-              <w:t xml:space="preserve">, Disquetera </w:t>
-            </w:r>
-            <w:r>
-              <w:rPr>
-                <w:rFonts w:ascii="Microsoft Sans Serif" w:hAnsi="Microsoft Sans Serif" w:cs="Microsoft Sans Serif"/>
-                <w:noProof/>
-                <w:sz w:val="26"/>
-                <w:szCs w:val="26"/>
-              </w:rPr>
-              <w:t>Varchar(50)</w:t>
-            </w:r>
-            <w:r>
-              <w:rPr>
-                <w:rFonts w:ascii="Microsoft Sans Serif" w:hAnsi="Microsoft Sans Serif" w:cs="Microsoft Sans Serif"/>
-                <w:noProof/>
-                <w:sz w:val="26"/>
-                <w:szCs w:val="26"/>
-              </w:rPr>
-              <w:t>, Conectividad Varchar(128</w:t>
-            </w:r>
-            <w:r>
-              <w:rPr>
-                <w:rFonts w:ascii="Microsoft Sans Serif" w:hAnsi="Microsoft Sans Serif" w:cs="Microsoft Sans Serif"/>
-                <w:noProof/>
-                <w:sz w:val="26"/>
-                <w:szCs w:val="26"/>
-              </w:rPr>
-              <w:t>)</w:t>
-            </w:r>
-            <w:r>
-              <w:rPr>
-                <w:rFonts w:ascii="Microsoft Sans Serif" w:hAnsi="Microsoft Sans Serif" w:cs="Microsoft Sans Serif"/>
-                <w:noProof/>
-                <w:sz w:val="26"/>
-                <w:szCs w:val="26"/>
-              </w:rPr>
-              <w:t>}</w:t>
-            </w:r>
-          </w:p>
-          <w:p>
-            <w:pPr>
-              <w:pStyle w:val="Prrafodelista"/>
-              <w:spacing w:line="240" w:lineRule="auto"/>
-              <w:rPr>
-                <w:rFonts w:ascii="Microsoft Sans Serif" w:hAnsi="Microsoft Sans Serif" w:cs="Microsoft Sans Serif"/>
-                <w:noProof/>
-                <w:sz w:val="26"/>
-                <w:szCs w:val="26"/>
-              </w:rPr>
-            </w:pPr>
-            <w:r>
-              <w:rPr>
-                <w:rFonts w:ascii="Microsoft Sans Serif" w:hAnsi="Microsoft Sans Serif" w:cs="Microsoft Sans Serif"/>
-                <w:b/>
-                <w:noProof/>
-                <w:sz w:val="26"/>
-                <w:szCs w:val="26"/>
-              </w:rPr>
-              <w:lastRenderedPageBreak/>
+              <w:t xml:space="preserve">), </w:t>
+            </w:r>
+            <w:r>
+              <w:rPr>
+                <w:rFonts w:ascii="Microsoft Sans Serif" w:hAnsi="Microsoft Sans Serif" w:cs="Microsoft Sans Serif"/>
+                <w:noProof/>
+                <w:sz w:val="26"/>
+                <w:szCs w:val="26"/>
+              </w:rPr>
+              <w:t>DiscosDuros Varchar(128), TarjetaRed Varchar(50), TarjetaSonido Varchar(50), FuenteAlimentacion Varchar(50), Caja Varchar(50), Grabadora Varchar(50), Disquetera Varchar(50), Conectividad Varchar(128)}</w:t>
+            </w:r>
+          </w:p>
+          <w:p>
+            <w:pPr>
+              <w:pStyle w:val="Prrafodelista"/>
+              <w:spacing w:line="240" w:lineRule="auto"/>
+              <w:rPr>
+                <w:rFonts w:ascii="Microsoft Sans Serif" w:hAnsi="Microsoft Sans Serif" w:cs="Microsoft Sans Serif"/>
+                <w:noProof/>
+                <w:sz w:val="26"/>
+                <w:szCs w:val="26"/>
+              </w:rPr>
+            </w:pPr>
+            <w:r>
+              <w:rPr>
+                <w:rFonts w:ascii="Microsoft Sans Serif" w:hAnsi="Microsoft Sans Serif" w:cs="Microsoft Sans Serif"/>
+                <w:b/>
+                <w:noProof/>
+                <w:sz w:val="26"/>
+                <w:szCs w:val="26"/>
+              </w:rPr>
               <w:t>Clave</w:t>
             </w:r>
             <w:r>
@@ -3901,16 +4265,7 @@
                 <w:sz w:val="26"/>
                 <w:szCs w:val="26"/>
               </w:rPr>
-              <w:t>Portatil{</w:t>
-            </w:r>
-            <w:r>
-              <w:rPr>
-                <w:rFonts w:ascii="Microsoft Sans Serif" w:hAnsi="Microsoft Sans Serif" w:cs="Microsoft Sans Serif"/>
-                <w:noProof/>
-                <w:sz w:val="26"/>
-                <w:szCs w:val="26"/>
-              </w:rPr>
-              <w:t>PlacaBase Varchar(80), Procesador Varchar(50), Grafica Varchar(128), DiscosDuros Varchar(128), TarjetaRed Varchar(50), TarjetaSonido Varchar(50), FuenteAlimentacion Varchar(50), Grabadora Varchar(50), Disquetera Varchar(50), Conectividad Varchar(128)}</w:t>
+              <w:t>Portatil{PlacaBase Varchar(80), Procesador Varchar(50), Grafica Varchar(128), DiscosDuros Varchar(128), TarjetaRed Varchar(50), TarjetaSonido Varchar(50), FuenteAlimentacion Varchar(50), Grabadora Varchar(50), Disquetera Varchar(50), Conectividad Varchar(128)}</w:t>
             </w:r>
           </w:p>
           <w:p>
@@ -4019,7 +4374,6 @@
                 <w:noProof/>
                 <w:sz w:val="26"/>
                 <w:szCs w:val="26"/>
-                <w:u w:val="single"/>
               </w:rPr>
               <w:t>Clave Primaria</w:t>
             </w:r>
@@ -4149,7 +4503,6 @@
                 <w:szCs w:val="26"/>
               </w:rPr>
             </w:pPr>
-            <w:bookmarkStart w:id="3" w:name="_GoBack"/>
             <w:r>
               <w:rPr>
                 <w:rFonts w:ascii="Microsoft Sans Serif" w:hAnsi="Microsoft Sans Serif" w:cs="Microsoft Sans Serif"/>
@@ -4160,7 +4513,6 @@
               </w:rPr>
               <w:t>Clave Primaria</w:t>
             </w:r>
-            <w:bookmarkEnd w:id="3"/>
             <w:r>
               <w:rPr>
                 <w:rFonts w:ascii="Microsoft Sans Serif" w:hAnsi="Microsoft Sans Serif" w:cs="Microsoft Sans Serif"/>
@@ -4262,79 +4614,8 @@
                 <w:sz w:val="26"/>
                 <w:szCs w:val="26"/>
               </w:rPr>
-              <w:t>Ocupa {</w:t>
-            </w:r>
-            <w:proofErr w:type="spellStart"/>
-            <w:r>
-              <w:rPr>
-                <w:rFonts w:ascii="Microsoft Sans Serif" w:hAnsi="Microsoft Sans Serif" w:cs="Microsoft Sans Serif"/>
-                <w:sz w:val="26"/>
-                <w:szCs w:val="26"/>
-              </w:rPr>
-              <w:t>Fecha_Registro</w:t>
-            </w:r>
-            <w:proofErr w:type="spellEnd"/>
-            <w:r>
-              <w:rPr>
-                <w:rFonts w:ascii="Microsoft Sans Serif" w:hAnsi="Microsoft Sans Serif" w:cs="Microsoft Sans Serif"/>
-                <w:sz w:val="26"/>
-                <w:szCs w:val="26"/>
-              </w:rPr>
-              <w:t xml:space="preserve"> Fecha ,</w:t>
-            </w:r>
-            <w:proofErr w:type="spellStart"/>
-            <w:r>
-              <w:rPr>
-                <w:rFonts w:ascii="Microsoft Sans Serif" w:hAnsi="Microsoft Sans Serif" w:cs="Microsoft Sans Serif"/>
-                <w:sz w:val="26"/>
-                <w:szCs w:val="26"/>
-              </w:rPr>
-              <w:t>Fecha_Salida</w:t>
-            </w:r>
-            <w:proofErr w:type="spellEnd"/>
-            <w:r>
-              <w:rPr>
-                <w:rFonts w:ascii="Microsoft Sans Serif" w:hAnsi="Microsoft Sans Serif" w:cs="Microsoft Sans Serif"/>
-                <w:sz w:val="26"/>
-                <w:szCs w:val="26"/>
-              </w:rPr>
-              <w:t xml:space="preserve"> Fecha ,</w:t>
-            </w:r>
-            <w:proofErr w:type="spellStart"/>
-            <w:r>
-              <w:rPr>
-                <w:rFonts w:ascii="Microsoft Sans Serif" w:hAnsi="Microsoft Sans Serif" w:cs="Microsoft Sans Serif"/>
-                <w:sz w:val="26"/>
-                <w:szCs w:val="26"/>
-              </w:rPr>
-              <w:t>Num_Habitación</w:t>
-            </w:r>
-            <w:proofErr w:type="spellEnd"/>
-            <w:r>
-              <w:rPr>
-                <w:rFonts w:ascii="Microsoft Sans Serif" w:hAnsi="Microsoft Sans Serif" w:cs="Microsoft Sans Serif"/>
-                <w:sz w:val="26"/>
-                <w:szCs w:val="26"/>
-              </w:rPr>
-              <w:t xml:space="preserve">  </w:t>
-            </w:r>
-            <w:proofErr w:type="spellStart"/>
-            <w:r>
-              <w:rPr>
-                <w:rFonts w:ascii="Microsoft Sans Serif" w:hAnsi="Microsoft Sans Serif" w:cs="Microsoft Sans Serif"/>
-                <w:sz w:val="26"/>
-                <w:szCs w:val="26"/>
-              </w:rPr>
-              <w:t>Integer</w:t>
-            </w:r>
-            <w:proofErr w:type="spellEnd"/>
-            <w:r>
-              <w:rPr>
-                <w:rFonts w:ascii="Microsoft Sans Serif" w:hAnsi="Microsoft Sans Serif" w:cs="Microsoft Sans Serif"/>
-                <w:sz w:val="26"/>
-                <w:szCs w:val="26"/>
-              </w:rPr>
-              <w:t>(4), Número DNI}</w:t>
+              <w:lastRenderedPageBreak/>
+              <w:t>O</w:t>
             </w:r>
           </w:p>
           <w:p>
@@ -4347,23 +4628,6 @@
                 <w:szCs w:val="26"/>
               </w:rPr>
             </w:pPr>
-            <w:r>
-              <w:rPr>
-                <w:rFonts w:ascii="Microsoft Sans Serif" w:hAnsi="Microsoft Sans Serif" w:cs="Microsoft Sans Serif"/>
-                <w:b/>
-                <w:sz w:val="26"/>
-                <w:szCs w:val="26"/>
-              </w:rPr>
-              <w:t>Clave Primaria</w:t>
-            </w:r>
-            <w:r>
-              <w:rPr>
-                <w:rFonts w:ascii="Microsoft Sans Serif" w:hAnsi="Microsoft Sans Serif" w:cs="Microsoft Sans Serif"/>
-                <w:sz w:val="26"/>
-                <w:szCs w:val="26"/>
-              </w:rPr>
-              <w:t>(DNI, NÚMERO</w:t>
-            </w:r>
           </w:p>
         </w:tc>
       </w:tr>
@@ -4403,6 +4667,7 @@
             <w:pPr>
               <w:pStyle w:val="Ttulo2"/>
               <w:spacing w:line="240" w:lineRule="auto"/>
+              <w:outlineLvl w:val="1"/>
               <w:rPr>
                 <w:sz w:val="28"/>
                 <w:szCs w:val="28"/>
@@ -4968,23 +5233,13 @@
                 <w:szCs w:val="26"/>
               </w:rPr>
             </w:pPr>
-            <w:proofErr w:type="spellStart"/>
-            <w:r>
-              <w:rPr>
-                <w:rFonts w:ascii="Microsoft Sans Serif" w:hAnsi="Microsoft Sans Serif" w:cs="Microsoft Sans Serif"/>
-                <w:sz w:val="26"/>
-                <w:szCs w:val="26"/>
-              </w:rPr>
-              <w:t>Cliente.tipo</w:t>
-            </w:r>
-            <w:proofErr w:type="spellEnd"/>
-            <w:r>
-              <w:rPr>
-                <w:rFonts w:ascii="Microsoft Sans Serif" w:hAnsi="Microsoft Sans Serif" w:cs="Microsoft Sans Serif"/>
-                <w:sz w:val="26"/>
-                <w:szCs w:val="26"/>
-              </w:rPr>
-              <w:t xml:space="preserve"> </w:t>
+            <w:r>
+              <w:rPr>
+                <w:rFonts w:ascii="Microsoft Sans Serif" w:hAnsi="Microsoft Sans Serif" w:cs="Microsoft Sans Serif"/>
+                <w:sz w:val="26"/>
+                <w:szCs w:val="26"/>
+              </w:rPr>
+              <w:t xml:space="preserve">Cliente.tipo </w:t>
             </w:r>
             <w:r>
               <w:rPr>
@@ -5000,18 +5255,8 @@
                 <w:sz w:val="26"/>
                 <w:szCs w:val="26"/>
               </w:rPr>
-              <w:t xml:space="preserve"> </w:t>
-            </w:r>
-            <w:proofErr w:type="spellStart"/>
-            <w:r>
-              <w:rPr>
-                <w:rFonts w:ascii="Microsoft Sans Serif" w:hAnsi="Microsoft Sans Serif" w:cs="Microsoft Sans Serif"/>
-                <w:sz w:val="26"/>
-                <w:szCs w:val="26"/>
-              </w:rPr>
-              <w:t>Desayunos.tipo</w:t>
-            </w:r>
-            <w:proofErr w:type="spellEnd"/>
+              <w:t xml:space="preserve"> Desayunos.tipo</w:t>
+            </w:r>
           </w:p>
         </w:tc>
         <w:tc>
@@ -5131,23 +5376,13 @@
                 <w:szCs w:val="26"/>
               </w:rPr>
             </w:pPr>
-            <w:proofErr w:type="spellStart"/>
-            <w:r>
-              <w:rPr>
-                <w:rFonts w:ascii="Microsoft Sans Serif" w:hAnsi="Microsoft Sans Serif" w:cs="Microsoft Sans Serif"/>
-                <w:sz w:val="26"/>
-                <w:szCs w:val="26"/>
-              </w:rPr>
-              <w:t>Cliente.DNI</w:t>
-            </w:r>
-            <w:proofErr w:type="spellEnd"/>
-            <w:r>
-              <w:rPr>
-                <w:rFonts w:ascii="Microsoft Sans Serif" w:hAnsi="Microsoft Sans Serif" w:cs="Microsoft Sans Serif"/>
-                <w:sz w:val="26"/>
-                <w:szCs w:val="26"/>
-              </w:rPr>
-              <w:t xml:space="preserve"> </w:t>
+            <w:r>
+              <w:rPr>
+                <w:rFonts w:ascii="Microsoft Sans Serif" w:hAnsi="Microsoft Sans Serif" w:cs="Microsoft Sans Serif"/>
+                <w:sz w:val="26"/>
+                <w:szCs w:val="26"/>
+              </w:rPr>
+              <w:t xml:space="preserve">Cliente.DNI </w:t>
             </w:r>
             <w:r>
               <w:rPr>
@@ -5163,18 +5398,8 @@
                 <w:sz w:val="26"/>
                 <w:szCs w:val="26"/>
               </w:rPr>
-              <w:t xml:space="preserve"> </w:t>
-            </w:r>
-            <w:proofErr w:type="spellStart"/>
-            <w:r>
-              <w:rPr>
-                <w:rFonts w:ascii="Microsoft Sans Serif" w:hAnsi="Microsoft Sans Serif" w:cs="Microsoft Sans Serif"/>
-                <w:sz w:val="26"/>
-                <w:szCs w:val="26"/>
-              </w:rPr>
-              <w:t>Empleado.DNI</w:t>
-            </w:r>
-            <w:proofErr w:type="spellEnd"/>
+              <w:t xml:space="preserve"> Empleado.DNI</w:t>
+            </w:r>
           </w:p>
         </w:tc>
         <w:tc>
@@ -5295,24 +5520,13 @@
                 <w:szCs w:val="26"/>
               </w:rPr>
             </w:pPr>
-            <w:proofErr w:type="spellStart"/>
-            <w:r>
-              <w:rPr>
-                <w:rFonts w:ascii="Microsoft Sans Serif" w:hAnsi="Microsoft Sans Serif" w:cs="Microsoft Sans Serif"/>
-                <w:sz w:val="26"/>
-                <w:szCs w:val="26"/>
-              </w:rPr>
-              <w:lastRenderedPageBreak/>
-              <w:t>Reserva.Numero</w:t>
-            </w:r>
-            <w:proofErr w:type="spellEnd"/>
-            <w:r>
-              <w:rPr>
-                <w:rFonts w:ascii="Microsoft Sans Serif" w:hAnsi="Microsoft Sans Serif" w:cs="Microsoft Sans Serif"/>
-                <w:sz w:val="26"/>
-                <w:szCs w:val="26"/>
-              </w:rPr>
-              <w:t xml:space="preserve"> </w:t>
+            <w:r>
+              <w:rPr>
+                <w:rFonts w:ascii="Microsoft Sans Serif" w:hAnsi="Microsoft Sans Serif" w:cs="Microsoft Sans Serif"/>
+                <w:sz w:val="26"/>
+                <w:szCs w:val="26"/>
+              </w:rPr>
+              <w:t xml:space="preserve">Reserva.Numero </w:t>
             </w:r>
             <w:r>
               <w:rPr>
@@ -5328,18 +5542,8 @@
                 <w:sz w:val="26"/>
                 <w:szCs w:val="26"/>
               </w:rPr>
-              <w:t xml:space="preserve"> </w:t>
-            </w:r>
-            <w:proofErr w:type="spellStart"/>
-            <w:r>
-              <w:rPr>
-                <w:rFonts w:ascii="Microsoft Sans Serif" w:hAnsi="Microsoft Sans Serif" w:cs="Microsoft Sans Serif"/>
-                <w:sz w:val="26"/>
-                <w:szCs w:val="26"/>
-              </w:rPr>
-              <w:t>Habitacion.Numero</w:t>
-            </w:r>
-            <w:proofErr w:type="spellEnd"/>
+              <w:t xml:space="preserve"> Habitacion.Numero</w:t>
+            </w:r>
           </w:p>
         </w:tc>
         <w:tc>
@@ -5460,23 +5664,13 @@
                 <w:szCs w:val="26"/>
               </w:rPr>
             </w:pPr>
-            <w:proofErr w:type="spellStart"/>
-            <w:r>
-              <w:rPr>
-                <w:rFonts w:ascii="Microsoft Sans Serif" w:hAnsi="Microsoft Sans Serif" w:cs="Microsoft Sans Serif"/>
-                <w:sz w:val="26"/>
-                <w:szCs w:val="26"/>
-              </w:rPr>
-              <w:t>Reserva.dni</w:t>
-            </w:r>
-            <w:proofErr w:type="spellEnd"/>
-            <w:r>
-              <w:rPr>
-                <w:rFonts w:ascii="Microsoft Sans Serif" w:hAnsi="Microsoft Sans Serif" w:cs="Microsoft Sans Serif"/>
-                <w:sz w:val="26"/>
-                <w:szCs w:val="26"/>
-              </w:rPr>
-              <w:t xml:space="preserve"> </w:t>
+            <w:r>
+              <w:rPr>
+                <w:rFonts w:ascii="Microsoft Sans Serif" w:hAnsi="Microsoft Sans Serif" w:cs="Microsoft Sans Serif"/>
+                <w:sz w:val="26"/>
+                <w:szCs w:val="26"/>
+              </w:rPr>
+              <w:t xml:space="preserve">Reserva.dni </w:t>
             </w:r>
             <w:r>
               <w:rPr>
@@ -5492,18 +5686,8 @@
                 <w:sz w:val="26"/>
                 <w:szCs w:val="26"/>
               </w:rPr>
-              <w:t xml:space="preserve"> </w:t>
-            </w:r>
-            <w:proofErr w:type="spellStart"/>
-            <w:r>
-              <w:rPr>
-                <w:rFonts w:ascii="Microsoft Sans Serif" w:hAnsi="Microsoft Sans Serif" w:cs="Microsoft Sans Serif"/>
-                <w:sz w:val="26"/>
-                <w:szCs w:val="26"/>
-              </w:rPr>
-              <w:t>Cliente.dni</w:t>
-            </w:r>
-            <w:proofErr w:type="spellEnd"/>
+              <w:t xml:space="preserve"> Cliente.dni</w:t>
+            </w:r>
           </w:p>
         </w:tc>
         <w:tc>
@@ -5624,23 +5808,13 @@
                 <w:szCs w:val="26"/>
               </w:rPr>
             </w:pPr>
-            <w:proofErr w:type="spellStart"/>
-            <w:r>
-              <w:rPr>
-                <w:rFonts w:ascii="Microsoft Sans Serif" w:hAnsi="Microsoft Sans Serif" w:cs="Microsoft Sans Serif"/>
-                <w:sz w:val="26"/>
-                <w:szCs w:val="26"/>
-              </w:rPr>
-              <w:t>Empleado.codigo</w:t>
-            </w:r>
-            <w:proofErr w:type="spellEnd"/>
-            <w:r>
-              <w:rPr>
-                <w:rFonts w:ascii="Microsoft Sans Serif" w:hAnsi="Microsoft Sans Serif" w:cs="Microsoft Sans Serif"/>
-                <w:sz w:val="26"/>
-                <w:szCs w:val="26"/>
-              </w:rPr>
-              <w:t xml:space="preserve"> </w:t>
+            <w:r>
+              <w:rPr>
+                <w:rFonts w:ascii="Microsoft Sans Serif" w:hAnsi="Microsoft Sans Serif" w:cs="Microsoft Sans Serif"/>
+                <w:sz w:val="26"/>
+                <w:szCs w:val="26"/>
+              </w:rPr>
+              <w:t xml:space="preserve">Empleado.codigo </w:t>
             </w:r>
             <w:r>
               <w:rPr>
@@ -5656,18 +5830,8 @@
                 <w:sz w:val="26"/>
                 <w:szCs w:val="26"/>
               </w:rPr>
-              <w:t xml:space="preserve"> </w:t>
-            </w:r>
-            <w:proofErr w:type="spellStart"/>
-            <w:r>
-              <w:rPr>
-                <w:rFonts w:ascii="Microsoft Sans Serif" w:hAnsi="Microsoft Sans Serif" w:cs="Microsoft Sans Serif"/>
-                <w:sz w:val="26"/>
-                <w:szCs w:val="26"/>
-              </w:rPr>
-              <w:t>Puesto.Codigo</w:t>
-            </w:r>
-            <w:proofErr w:type="spellEnd"/>
+              <w:t xml:space="preserve"> Puesto.Codigo</w:t>
+            </w:r>
           </w:p>
         </w:tc>
         <w:tc>
@@ -5788,23 +5952,13 @@
                 <w:szCs w:val="26"/>
               </w:rPr>
             </w:pPr>
-            <w:proofErr w:type="spellStart"/>
-            <w:r>
-              <w:rPr>
-                <w:rFonts w:ascii="Microsoft Sans Serif" w:hAnsi="Microsoft Sans Serif" w:cs="Microsoft Sans Serif"/>
-                <w:sz w:val="26"/>
-                <w:szCs w:val="26"/>
-              </w:rPr>
-              <w:t>Ocupa.dni</w:t>
-            </w:r>
-            <w:proofErr w:type="spellEnd"/>
-            <w:r>
-              <w:rPr>
-                <w:rFonts w:ascii="Microsoft Sans Serif" w:hAnsi="Microsoft Sans Serif" w:cs="Microsoft Sans Serif"/>
-                <w:sz w:val="26"/>
-                <w:szCs w:val="26"/>
-              </w:rPr>
-              <w:t xml:space="preserve"> </w:t>
+            <w:r>
+              <w:rPr>
+                <w:rFonts w:ascii="Microsoft Sans Serif" w:hAnsi="Microsoft Sans Serif" w:cs="Microsoft Sans Serif"/>
+                <w:sz w:val="26"/>
+                <w:szCs w:val="26"/>
+              </w:rPr>
+              <w:t xml:space="preserve">Ocupa.dni </w:t>
             </w:r>
             <w:r>
               <w:rPr>
@@ -5820,18 +5974,8 @@
                 <w:sz w:val="26"/>
                 <w:szCs w:val="26"/>
               </w:rPr>
-              <w:t xml:space="preserve"> </w:t>
-            </w:r>
-            <w:proofErr w:type="spellStart"/>
-            <w:r>
-              <w:rPr>
-                <w:rFonts w:ascii="Microsoft Sans Serif" w:hAnsi="Microsoft Sans Serif" w:cs="Microsoft Sans Serif"/>
-                <w:sz w:val="26"/>
-                <w:szCs w:val="26"/>
-              </w:rPr>
-              <w:t>cliente.dni</w:t>
-            </w:r>
-            <w:proofErr w:type="spellEnd"/>
+              <w:t xml:space="preserve"> cliente.dni</w:t>
+            </w:r>
           </w:p>
         </w:tc>
         <w:tc>
@@ -5952,23 +6096,13 @@
                 <w:szCs w:val="26"/>
               </w:rPr>
             </w:pPr>
-            <w:proofErr w:type="spellStart"/>
-            <w:r>
-              <w:rPr>
-                <w:rFonts w:ascii="Microsoft Sans Serif" w:hAnsi="Microsoft Sans Serif" w:cs="Microsoft Sans Serif"/>
-                <w:sz w:val="26"/>
-                <w:szCs w:val="26"/>
-              </w:rPr>
-              <w:t>Ocupa.numero</w:t>
-            </w:r>
-            <w:proofErr w:type="spellEnd"/>
-            <w:r>
-              <w:rPr>
-                <w:rFonts w:ascii="Microsoft Sans Serif" w:hAnsi="Microsoft Sans Serif" w:cs="Microsoft Sans Serif"/>
-                <w:sz w:val="26"/>
-                <w:szCs w:val="26"/>
-              </w:rPr>
-              <w:t xml:space="preserve"> </w:t>
+            <w:r>
+              <w:rPr>
+                <w:rFonts w:ascii="Microsoft Sans Serif" w:hAnsi="Microsoft Sans Serif" w:cs="Microsoft Sans Serif"/>
+                <w:sz w:val="26"/>
+                <w:szCs w:val="26"/>
+              </w:rPr>
+              <w:t xml:space="preserve">Ocupa.numero </w:t>
             </w:r>
             <w:r>
               <w:rPr>
@@ -5984,18 +6118,8 @@
                 <w:sz w:val="26"/>
                 <w:szCs w:val="26"/>
               </w:rPr>
-              <w:t xml:space="preserve"> </w:t>
-            </w:r>
-            <w:proofErr w:type="spellStart"/>
-            <w:r>
-              <w:rPr>
-                <w:rFonts w:ascii="Microsoft Sans Serif" w:hAnsi="Microsoft Sans Serif" w:cs="Microsoft Sans Serif"/>
-                <w:sz w:val="26"/>
-                <w:szCs w:val="26"/>
-              </w:rPr>
-              <w:t>habitación.numero</w:t>
-            </w:r>
-            <w:proofErr w:type="spellEnd"/>
+              <w:t xml:space="preserve"> habitación.numero</w:t>
+            </w:r>
           </w:p>
         </w:tc>
         <w:tc>
@@ -6801,27 +6925,9 @@
   </w:abstractNum>
   <w:num w:numId="1">
     <w:abstractNumId w:val="5"/>
-    <w:lvlOverride w:ilvl="0"/>
-    <w:lvlOverride w:ilvl="1"/>
-    <w:lvlOverride w:ilvl="2"/>
-    <w:lvlOverride w:ilvl="3"/>
-    <w:lvlOverride w:ilvl="4"/>
-    <w:lvlOverride w:ilvl="5"/>
-    <w:lvlOverride w:ilvl="6"/>
-    <w:lvlOverride w:ilvl="7"/>
-    <w:lvlOverride w:ilvl="8"/>
   </w:num>
   <w:num w:numId="2">
     <w:abstractNumId w:val="2"/>
-    <w:lvlOverride w:ilvl="0"/>
-    <w:lvlOverride w:ilvl="1"/>
-    <w:lvlOverride w:ilvl="2"/>
-    <w:lvlOverride w:ilvl="3"/>
-    <w:lvlOverride w:ilvl="4"/>
-    <w:lvlOverride w:ilvl="5"/>
-    <w:lvlOverride w:ilvl="6"/>
-    <w:lvlOverride w:ilvl="7"/>
-    <w:lvlOverride w:ilvl="8"/>
   </w:num>
   <w:num w:numId="3">
     <w:abstractNumId w:val="4"/>
@@ -7289,6 +7395,7 @@
   <w:style w:type="character" w:default="1" w:styleId="Fuentedeprrafopredeter">
     <w:name w:val="Default Paragraph Font"/>
     <w:uiPriority w:val="1"/>
+    <w:semiHidden/>
     <w:unhideWhenUsed/>
   </w:style>
   <w:style w:type="table" w:default="1" w:styleId="Tablanormal">

</xml_diff>